<commit_message>
Azure Container Registry Theory, Demo and Quiz
</commit_message>
<xml_diff>
--- a/Section 4 - Containerized Solutions/Create and Deploy Azure Kubernetes Services (AKS) Cluster.docx
+++ b/Section 4 - Containerized Solutions/Create and Deploy Azure Kubernetes Services (AKS) Cluster.docx
@@ -14,6 +14,9 @@
         <w:t>Container solutions</w:t>
       </w:r>
       <w:r>
+        <w:rPr>
+          <w:noProof/>
+        </w:rPr>
         <w:drawing>
           <wp:inline distT="0" distB="0" distL="0" distR="0" wp14:anchorId="6784201E" wp14:editId="329FE8A3">
             <wp:extent cx="5943600" cy="3385185"/>
@@ -115,6 +118,7 @@
       <w:r>
         <w:rPr>
           <w:rFonts w:ascii="Segoe UI" w:hAnsi="Segoe UI" w:cs="Segoe UI"/>
+          <w:noProof/>
           <w:color w:val="000000"/>
           <w:sz w:val="20"/>
           <w:szCs w:val="20"/>
@@ -347,6 +351,9 @@
         </w:r>
       </w:hyperlink>
       <w:r>
+        <w:rPr>
+          <w:noProof/>
+        </w:rPr>
         <w:drawing>
           <wp:inline distT="0" distB="0" distL="0" distR="0" wp14:anchorId="3BC503D1" wp14:editId="3EF42BE1">
             <wp:extent cx="5943600" cy="4015105"/>
@@ -400,6 +407,9 @@
         <w:t xml:space="preserve"> and then check the services</w:t>
       </w:r>
       <w:r>
+        <w:rPr>
+          <w:noProof/>
+        </w:rPr>
         <w:drawing>
           <wp:inline distT="0" distB="0" distL="0" distR="0" wp14:anchorId="2C43CDBF" wp14:editId="082B0857">
             <wp:extent cx="5943600" cy="4140200"/>
@@ -447,6 +457,9 @@
         <w:pStyle w:val="ListParagraph"/>
       </w:pPr>
       <w:r>
+        <w:rPr>
+          <w:noProof/>
+        </w:rPr>
         <w:lastRenderedPageBreak/>
         <w:drawing>
           <wp:inline distT="0" distB="0" distL="0" distR="0" wp14:anchorId="64DDD0CF" wp14:editId="2CA08777">
@@ -505,8 +518,35 @@
           <w:numId w:val="1"/>
         </w:numPr>
       </w:pPr>
+      <w:r>
+        <w:t xml:space="preserve">Manage Kubernetes </w:t>
+      </w:r>
+      <w:r>
+        <w:t>Cluster</w:t>
+      </w:r>
       <w:bookmarkStart w:id="0" w:name="_GoBack"/>
       <w:bookmarkEnd w:id="0"/>
+    </w:p>
+    <w:p>
+      <w:pPr>
+        <w:pStyle w:val="ListParagraph"/>
+        <w:numPr>
+          <w:ilvl w:val="0"/>
+          <w:numId w:val="1"/>
+        </w:numPr>
+      </w:pPr>
+      <w:hyperlink r:id="rId15" w:history="1">
+        <w:r>
+          <w:rPr>
+            <w:rStyle w:val="Hyperlink"/>
+            <w:rFonts w:ascii="Segoe UI" w:hAnsi="Segoe UI" w:cs="Segoe UI"/>
+            <w:sz w:val="27"/>
+            <w:szCs w:val="27"/>
+            <w:shd w:val="clear" w:color="auto" w:fill="FFFFFF"/>
+          </w:rPr>
+          <w:t>https://github.com/Azure-Samples/aks-dotnet-manage-kubernetes-cluster</w:t>
+        </w:r>
+      </w:hyperlink>
     </w:p>
     <w:sectPr>
       <w:pgSz w:w="12240" w:h="15840"/>
@@ -762,6 +802,7 @@
     <w:lsdException w:name="HTML Sample" w:semiHidden="1" w:unhideWhenUsed="1"/>
     <w:lsdException w:name="HTML Typewriter" w:semiHidden="1" w:unhideWhenUsed="1"/>
     <w:lsdException w:name="HTML Variable" w:semiHidden="1" w:unhideWhenUsed="1"/>
+    <w:lsdException w:name="Normal Table" w:semiHidden="1" w:unhideWhenUsed="1"/>
     <w:lsdException w:name="annotation subject" w:semiHidden="1" w:unhideWhenUsed="1"/>
     <w:lsdException w:name="No List" w:semiHidden="1" w:unhideWhenUsed="1"/>
     <w:lsdException w:name="Outline List 1" w:semiHidden="1" w:unhideWhenUsed="1"/>
@@ -807,9 +848,11 @@
     <w:lsdException w:name="Table Subtle 1" w:semiHidden="1" w:unhideWhenUsed="1"/>
     <w:lsdException w:name="Table Subtle 2" w:semiHidden="1" w:unhideWhenUsed="1"/>
     <w:lsdException w:name="Table Web 1" w:semiHidden="1" w:unhideWhenUsed="1"/>
+    <w:lsdException w:name="Table Web 2" w:semiHidden="1" w:unhideWhenUsed="1"/>
     <w:lsdException w:name="Table Web 3" w:semiHidden="1" w:unhideWhenUsed="1"/>
     <w:lsdException w:name="Balloon Text" w:semiHidden="1" w:unhideWhenUsed="1"/>
     <w:lsdException w:name="Table Grid" w:uiPriority="39"/>
+    <w:lsdException w:name="Table Theme" w:semiHidden="1" w:unhideWhenUsed="1"/>
     <w:lsdException w:name="Placeholder Text" w:semiHidden="1"/>
     <w:lsdException w:name="No Spacing" w:uiPriority="1" w:qFormat="1"/>
     <w:lsdException w:name="Light Shading" w:uiPriority="60"/>
@@ -1078,12 +1121,23 @@
     <w:name w:val="Hyperlink"/>
     <w:basedOn w:val="DefaultParagraphFont"/>
     <w:uiPriority w:val="99"/>
-    <w:semiHidden/>
     <w:unhideWhenUsed/>
     <w:rsid w:val="00A66BFD"/>
     <w:rPr>
       <w:color w:val="0000FF"/>
       <w:u w:val="single"/>
+    </w:rPr>
+  </w:style>
+  <w:style w:type="character" w:styleId="UnresolvedMention">
+    <w:name w:val="Unresolved Mention"/>
+    <w:basedOn w:val="DefaultParagraphFont"/>
+    <w:uiPriority w:val="99"/>
+    <w:semiHidden/>
+    <w:unhideWhenUsed/>
+    <w:rsid w:val="00454BAB"/>
+    <w:rPr>
+      <w:color w:val="605E5C"/>
+      <w:shd w:val="clear" w:color="auto" w:fill="E1DFDD"/>
     </w:rPr>
   </w:style>
 </w:styles>

</xml_diff>